<commit_message>
rename folders by new schedule
</commit_message>
<xml_diff>
--- a/syllabus.docx
+++ b/syllabus.docx
@@ -31,64 +31,18 @@
           <w:rtl/>
           <w:lang w:val="he-IL" w:eastAsia="en-US"/>
         </w:rPr>
-        <w:t>כִּי שְׁאַל נָא לְדֹר רִישׁוֹן</w:t>
-      </w:r>
-      <w:r>
-        <w:rPr>
-          <w:rStyle w:val="q"/>
+        <w:t>כִּי שְׁאַל נָא לְדֹר רִישׁוֹן, וְכוֹנֵן לְחֵקֶר אֲבוֹתָם</w:t>
+      </w:r>
+      <w:r>
+        <w:rPr>
           <w:rFonts w:ascii="Arial" w:eastAsia="Times New Roman" w:hAnsi="Arial" w:cs="Arial"/>
           <w:color w:val="0000CC"/>
           <w:sz w:val="20"/>
           <w:szCs w:val="20"/>
           <w:rtl/>
-          <w:lang w:val="he-IL" w:eastAsia="en-US"/>
-        </w:rPr>
-        <w:t xml:space="preserve">, </w:t>
-      </w:r>
-      <w:r>
-        <w:rPr>
-          <w:rStyle w:val="q"/>
-          <w:rFonts w:ascii="Arial" w:eastAsia="Times New Roman" w:hAnsi="Arial" w:cs="Arial"/>
-          <w:color w:val="0000CC"/>
-          <w:sz w:val="20"/>
-          <w:szCs w:val="20"/>
-          <w:rtl/>
-          <w:lang w:val="he-IL" w:eastAsia="en-US"/>
-        </w:rPr>
-        <w:t>וְכוֹנֵן לְחֵקֶר אֲבוֹתָם</w:t>
-      </w:r>
-      <w:r>
-        <w:rPr>
-          <w:rFonts w:ascii="Arial" w:eastAsia="Times New Roman" w:hAnsi="Arial" w:cs="Arial"/>
-          <w:color w:val="0000CC"/>
-          <w:sz w:val="20"/>
-          <w:szCs w:val="20"/>
-          <w:rtl/>
           <w:lang w:eastAsia="en-US"/>
         </w:rPr>
-        <w:t>" (</w:t>
-      </w:r>
-      <w:r>
-        <w:rPr>
-          <w:rFonts w:ascii="Arial" w:eastAsia="Times New Roman" w:hAnsi="Arial" w:cs="Arial"/>
-          <w:color w:val="0000CC"/>
-          <w:sz w:val="20"/>
-          <w:szCs w:val="20"/>
-          <w:rtl/>
-          <w:lang w:eastAsia="en-US"/>
-        </w:rPr>
-        <w:t>איוב ח ח</w:t>
-      </w:r>
-      <w:r>
-        <w:rPr>
-          <w:rFonts w:ascii="Arial" w:eastAsia="Times New Roman" w:hAnsi="Arial" w:cs="Arial"/>
-          <w:color w:val="0000CC"/>
-          <w:sz w:val="20"/>
-          <w:szCs w:val="20"/>
-          <w:rtl/>
-          <w:lang w:eastAsia="en-US"/>
-        </w:rPr>
-        <w:t>)</w:t>
+        <w:t>" (איוב ח ח)</w:t>
       </w:r>
     </w:p>
     <w:p>
@@ -133,27 +87,7 @@
           <w:szCs w:val="20"/>
           <w:rtl/>
         </w:rPr>
-        <w:t>אריאל</w:t>
-      </w:r>
-      <w:r>
-        <w:rPr>
-          <w:rFonts w:ascii="Arial" w:hAnsi="Arial" w:cs="Arial"/>
-          <w:color w:val="0000CC"/>
-          <w:sz w:val="20"/>
-          <w:szCs w:val="20"/>
-          <w:rtl/>
-        </w:rPr>
-        <w:t xml:space="preserve">,    </w:t>
-      </w:r>
-      <w:r>
-        <w:rPr>
-          <w:rFonts w:ascii="Arial" w:hAnsi="Arial" w:cs="Arial"/>
-          <w:color w:val="0000CC"/>
-          <w:sz w:val="20"/>
-          <w:szCs w:val="20"/>
-          <w:rtl/>
-        </w:rPr>
-        <w:t>המחלקה</w:t>
+        <w:t>אריאל,    המחלקה</w:t>
       </w:r>
       <w:r>
         <w:rPr>
@@ -213,17 +147,7 @@
           <w:szCs w:val="28"/>
           <w:rtl/>
         </w:rPr>
-        <w:t>קורס</w:t>
-      </w:r>
-      <w:r>
-        <w:rPr>
-          <w:rFonts w:ascii="Arial" w:hAnsi="Arial" w:cs="Arial"/>
-          <w:color w:val="0000CC"/>
-          <w:sz w:val="28"/>
-          <w:szCs w:val="28"/>
-          <w:rtl/>
-        </w:rPr>
-        <w:t xml:space="preserve">: </w:t>
+        <w:t xml:space="preserve">קורס: </w:t>
       </w:r>
       <w:r>
         <w:rPr>
@@ -254,18 +178,7 @@
           <w:rtl/>
           <w:lang w:val="he-IL"/>
         </w:rPr>
-        <w:t>מספר</w:t>
-      </w:r>
-      <w:r>
-        <w:rPr>
-          <w:rFonts w:ascii="Arial" w:hAnsi="Arial" w:cs="Arial"/>
-          <w:color w:val="0000CC"/>
-          <w:sz w:val="20"/>
-          <w:szCs w:val="20"/>
-          <w:rtl/>
-          <w:lang w:val="he-IL"/>
-        </w:rPr>
-        <w:t xml:space="preserve">: </w:t>
+        <w:t xml:space="preserve">מספר: </w:t>
       </w:r>
       <w:r>
         <w:rPr>
@@ -299,73 +212,7 @@
           <w:rtl/>
           <w:lang w:val="he-IL"/>
         </w:rPr>
-        <w:t>המרצה</w:t>
-      </w:r>
-      <w:r>
-        <w:rPr>
-          <w:rFonts w:ascii="Arial" w:hAnsi="Arial" w:cs="Arial"/>
-          <w:color w:val="0000CC"/>
-          <w:sz w:val="20"/>
-          <w:szCs w:val="20"/>
-          <w:rtl/>
-          <w:lang w:val="he-IL"/>
-        </w:rPr>
-        <w:t xml:space="preserve">:  </w:t>
-      </w:r>
-      <w:r>
-        <w:rPr>
-          <w:rFonts w:ascii="Arial" w:hAnsi="Arial" w:cs="Arial"/>
-          <w:color w:val="0000CC"/>
-          <w:sz w:val="20"/>
-          <w:szCs w:val="20"/>
-          <w:rtl/>
-          <w:lang w:val="he-IL"/>
-        </w:rPr>
-        <w:t>ד</w:t>
-      </w:r>
-      <w:r>
-        <w:rPr>
-          <w:rFonts w:ascii="Arial" w:hAnsi="Arial" w:cs="Arial"/>
-          <w:color w:val="0000CC"/>
-          <w:sz w:val="20"/>
-          <w:szCs w:val="20"/>
-          <w:rtl/>
-          <w:lang w:val="he-IL"/>
-        </w:rPr>
-        <w:t>"</w:t>
-      </w:r>
-      <w:r>
-        <w:rPr>
-          <w:rFonts w:ascii="Arial" w:hAnsi="Arial" w:cs="Arial"/>
-          <w:color w:val="0000CC"/>
-          <w:sz w:val="20"/>
-          <w:szCs w:val="20"/>
-          <w:rtl/>
-          <w:lang w:val="he-IL"/>
-        </w:rPr>
-        <w:t>ר אראל סגל</w:t>
-      </w:r>
-      <w:r>
-        <w:rPr>
-          <w:rFonts w:ascii="Arial" w:hAnsi="Arial" w:cs="Arial"/>
-          <w:color w:val="0000CC"/>
-          <w:sz w:val="20"/>
-          <w:szCs w:val="20"/>
-          <w:rtl/>
-          <w:lang w:val="he-IL"/>
-        </w:rPr>
-        <w:t>-</w:t>
-      </w:r>
-      <w:r>
-        <w:rPr>
-          <w:rFonts w:ascii="Arial" w:hAnsi="Arial" w:cs="Arial"/>
-          <w:color w:val="0000CC"/>
-          <w:sz w:val="20"/>
-          <w:szCs w:val="20"/>
-          <w:rtl/>
-          <w:lang w:val="he-IL"/>
-        </w:rPr>
-        <w:t>הלוי</w:t>
+        <w:t>המרצה:  ד"ר אראל סגל-הלוי</w:t>
       </w:r>
     </w:p>
     <w:p>
@@ -384,117 +231,7 @@
           <w:rtl/>
           <w:lang w:val="he-IL"/>
         </w:rPr>
-        <w:t>שנת לימודים</w:t>
-      </w:r>
-      <w:r>
-        <w:rPr>
-          <w:rFonts w:ascii="Arial" w:hAnsi="Arial" w:cs="Arial"/>
-          <w:color w:val="0000CC"/>
-          <w:sz w:val="20"/>
-          <w:szCs w:val="20"/>
-          <w:rtl/>
-          <w:lang w:val="he-IL"/>
-        </w:rPr>
-        <w:t xml:space="preserve">: </w:t>
-      </w:r>
-      <w:r>
-        <w:rPr>
-          <w:rFonts w:ascii="Arial" w:hAnsi="Arial" w:cs="Arial"/>
-          <w:color w:val="0000CC"/>
-          <w:sz w:val="20"/>
-          <w:szCs w:val="20"/>
-          <w:rtl/>
-          <w:lang w:val="he-IL"/>
-        </w:rPr>
-        <w:t>ה</w:t>
-      </w:r>
-      <w:r>
-        <w:rPr>
-          <w:rFonts w:ascii="Arial" w:hAnsi="Arial" w:cs="Arial"/>
-          <w:color w:val="0000CC"/>
-          <w:sz w:val="20"/>
-          <w:szCs w:val="20"/>
-          <w:rtl/>
-          <w:lang w:val="he-IL"/>
-        </w:rPr>
-        <w:t>'</w:t>
-      </w:r>
-      <w:r>
-        <w:rPr>
-          <w:rFonts w:ascii="Arial" w:hAnsi="Arial" w:cs="Arial"/>
-          <w:color w:val="0000CC"/>
-          <w:sz w:val="20"/>
-          <w:szCs w:val="20"/>
-          <w:rtl/>
-          <w:lang w:val="he-IL"/>
-        </w:rPr>
-        <w:t>תשפ</w:t>
-      </w:r>
-      <w:r>
-        <w:rPr>
-          <w:rFonts w:ascii="Arial" w:hAnsi="Arial" w:cs="Arial"/>
-          <w:color w:val="0000CC"/>
-          <w:sz w:val="20"/>
-          <w:szCs w:val="20"/>
-          <w:rtl/>
-          <w:lang w:val="he-IL"/>
-        </w:rPr>
-        <w:t>"</w:t>
-      </w:r>
-      <w:r>
-        <w:rPr>
-          <w:rFonts w:ascii="Arial" w:hAnsi="Arial" w:cs="Arial"/>
-          <w:color w:val="0000CC"/>
-          <w:sz w:val="20"/>
-          <w:szCs w:val="20"/>
-          <w:rtl/>
-          <w:lang w:val="he-IL"/>
-        </w:rPr>
-        <w:t>ב</w:t>
-      </w:r>
-      <w:r>
-        <w:rPr>
-          <w:rFonts w:ascii="Arial" w:hAnsi="Arial" w:cs="Arial"/>
-          <w:color w:val="0000CC"/>
-          <w:sz w:val="20"/>
-          <w:szCs w:val="20"/>
-          <w:rtl/>
-          <w:lang w:val="he-IL"/>
-        </w:rPr>
-        <w:t xml:space="preserve">,      </w:t>
-      </w:r>
-      <w:r>
-        <w:rPr>
-          <w:rFonts w:ascii="Arial" w:hAnsi="Arial" w:cs="Arial"/>
-          <w:color w:val="0000CC"/>
-          <w:sz w:val="20"/>
-          <w:szCs w:val="20"/>
-          <w:rtl/>
-          <w:lang w:val="he-IL"/>
-        </w:rPr>
-        <w:t>סמסטר</w:t>
-      </w:r>
-      <w:r>
-        <w:rPr>
-          <w:rFonts w:ascii="Arial" w:hAnsi="Arial" w:cs="Arial"/>
-          <w:color w:val="0000CC"/>
-          <w:sz w:val="20"/>
-          <w:szCs w:val="20"/>
-          <w:rtl/>
-          <w:lang w:val="he-IL"/>
-        </w:rPr>
-        <w:t xml:space="preserve">: </w:t>
-      </w:r>
-      <w:r>
-        <w:rPr>
-          <w:rFonts w:ascii="Arial" w:hAnsi="Arial" w:cs="Arial"/>
-          <w:color w:val="0000CC"/>
-          <w:sz w:val="20"/>
-          <w:szCs w:val="20"/>
-          <w:rtl/>
-          <w:lang w:val="he-IL"/>
-        </w:rPr>
-        <w:t>ב</w:t>
+        <w:t>שנת לימודים: ה'תשפ"ב,      סמסטר: ב</w:t>
       </w:r>
     </w:p>
     <w:p>
@@ -515,20 +252,7 @@
           <w:rtl/>
           <w:lang w:val="he-IL"/>
         </w:rPr>
-        <w:t>אתר הקורס</w:t>
-      </w:r>
-      <w:r>
-        <w:rPr>
-          <w:rFonts w:ascii="Arial" w:hAnsi="Arial" w:cs="Arial"/>
-          <w:b/>
-          <w:bCs/>
-          <w:color w:val="2F5496"/>
-          <w:sz w:val="20"/>
-          <w:szCs w:val="20"/>
-          <w:rtl/>
-          <w:lang w:val="he-IL"/>
-        </w:rPr>
-        <w:t xml:space="preserve">: </w:t>
+        <w:t xml:space="preserve">אתר הקורס: </w:t>
       </w:r>
       <w:hyperlink r:id="rId5">
         <w:r>
@@ -587,18 +311,7 @@
           <w:szCs w:val="28"/>
           <w:rtl/>
         </w:rPr>
-        <w:t>א</w:t>
-      </w:r>
-      <w:r>
-        <w:rPr>
-          <w:rFonts w:ascii="Arial" w:hAnsi="Arial" w:cs="Arial"/>
-          <w:b/>
-          <w:bCs/>
-          <w:sz w:val="28"/>
-          <w:szCs w:val="28"/>
-          <w:rtl/>
-        </w:rPr>
-        <w:t xml:space="preserve">. </w:t>
+        <w:t xml:space="preserve">א. </w:t>
       </w:r>
       <w:r>
         <w:rPr>
@@ -656,18 +369,7 @@
           <w:szCs w:val="28"/>
           <w:rtl/>
         </w:rPr>
-        <w:t>ב</w:t>
-      </w:r>
-      <w:r>
-        <w:rPr>
-          <w:rFonts w:ascii="Arial" w:hAnsi="Arial" w:cs="Arial"/>
-          <w:b/>
-          <w:bCs/>
-          <w:sz w:val="28"/>
-          <w:szCs w:val="28"/>
-          <w:rtl/>
-        </w:rPr>
-        <w:t xml:space="preserve">. </w:t>
+        <w:t xml:space="preserve">ב. </w:t>
       </w:r>
       <w:r>
         <w:rPr>
@@ -679,33 +381,14 @@
           <w:szCs w:val="28"/>
           <w:rtl/>
         </w:rPr>
-        <w:t>תוצרי הלמידה</w:t>
-      </w:r>
-      <w:r>
-        <w:rPr>
-          <w:rFonts w:ascii="Arial" w:hAnsi="Arial" w:cs="Arial"/>
-          <w:b/>
-          <w:bCs/>
-          <w:color w:val="0000FF"/>
-          <w:sz w:val="28"/>
-          <w:szCs w:val="28"/>
-          <w:rtl/>
-        </w:rPr>
-        <w:t xml:space="preserve">: </w:t>
-      </w:r>
-      <w:r>
-        <w:rPr>
-          <w:rFonts w:ascii="Arial" w:hAnsi="Arial" w:cs="Arial"/>
-          <w:rtl/>
-        </w:rPr>
-        <w:t>לאחר</w:t>
-      </w:r>
-      <w:r>
-        <w:rPr>
-          <w:rFonts w:ascii="Arial" w:hAnsi="Arial" w:cs="Arial"/>
-          <w:rtl/>
-        </w:rPr>
-        <w:t xml:space="preserve"> שסיימו את הקורס בהצלחה, תוכלו:</w:t>
+        <w:t xml:space="preserve">תוצרי הלמידה: </w:t>
+      </w:r>
+      <w:r>
+        <w:rPr>
+          <w:rFonts w:ascii="Arial" w:hAnsi="Arial" w:cs="Arial"/>
+          <w:rtl/>
+        </w:rPr>
+        <w:t>לאחר שסיימו את הקורס בהצלחה, תוכלו:</w:t>
       </w:r>
     </w:p>
     <w:p>
@@ -807,14 +490,7 @@
           <w:rFonts w:ascii="Arial" w:hAnsi="Arial" w:cs="Arial"/>
           <w:rtl/>
         </w:rPr>
-        <w:t>הכישורים האלה יועילו לכם בין אם תבחרו לעבוד ב</w:t>
-      </w:r>
-      <w:r>
-        <w:rPr>
-          <w:rFonts w:ascii="Arial" w:hAnsi="Arial" w:cs="Arial"/>
-          <w:rtl/>
-        </w:rPr>
-        <w:t>תעשיה או באקדמיה:</w:t>
+        <w:t>הכישורים האלה יועילו לכם בין אם תבחרו לעבוד בתעשיה או באקדמיה:</w:t>
       </w:r>
     </w:p>
     <w:p>
@@ -854,14 +530,7 @@
           <w:rFonts w:ascii="Arial" w:hAnsi="Arial" w:cs="Arial"/>
           <w:rtl/>
         </w:rPr>
-        <w:t>באקדמיה – הכישרון לתכנת מאמר מחקרי יעזור לכם לכתוב הדמיות ולבצע ניסויים השוואתיים בין אלגוריתמים,</w:t>
-      </w:r>
-      <w:r>
-        <w:rPr>
-          <w:rFonts w:ascii="Arial" w:hAnsi="Arial" w:cs="Arial"/>
-          <w:rtl/>
-        </w:rPr>
-        <w:t xml:space="preserve"> ויסייע לכם לקדם את חזית המחקר.</w:t>
+        <w:t>באקדמיה – הכישרון לתכנת מאמר מחקרי יעזור לכם לכתוב הדמיות ולבצע ניסויים השוואתיים בין אלגוריתמים, ויסייע לכם לקדם את חזית המחקר.</w:t>
       </w:r>
     </w:p>
     <w:p>
@@ -890,18 +559,7 @@
           <w:szCs w:val="28"/>
           <w:rtl/>
         </w:rPr>
-        <w:t>ג</w:t>
-      </w:r>
-      <w:r>
-        <w:rPr>
-          <w:rFonts w:ascii="Arial" w:hAnsi="Arial" w:cs="Arial"/>
-          <w:b/>
-          <w:bCs/>
-          <w:sz w:val="28"/>
-          <w:szCs w:val="28"/>
-          <w:rtl/>
-        </w:rPr>
-        <w:t xml:space="preserve">. </w:t>
+        <w:t xml:space="preserve">ג. </w:t>
       </w:r>
       <w:r>
         <w:rPr>
@@ -972,18 +630,7 @@
           <w:szCs w:val="28"/>
           <w:rtl/>
         </w:rPr>
-        <w:t>ד</w:t>
-      </w:r>
-      <w:r>
-        <w:rPr>
-          <w:rFonts w:ascii="Arial" w:hAnsi="Arial" w:cs="Arial"/>
-          <w:b/>
-          <w:bCs/>
-          <w:sz w:val="28"/>
-          <w:szCs w:val="28"/>
-          <w:rtl/>
-        </w:rPr>
-        <w:t xml:space="preserve">. </w:t>
+        <w:t xml:space="preserve">ד. </w:t>
       </w:r>
       <w:r>
         <w:rPr>
@@ -1081,18 +728,7 @@
           <w:szCs w:val="28"/>
           <w:rtl/>
         </w:rPr>
-        <w:t>ה</w:t>
-      </w:r>
-      <w:r>
-        <w:rPr>
-          <w:rFonts w:ascii="Arial" w:hAnsi="Arial" w:cs="Arial"/>
-          <w:b/>
-          <w:bCs/>
-          <w:sz w:val="28"/>
-          <w:szCs w:val="28"/>
-          <w:rtl/>
-        </w:rPr>
-        <w:t xml:space="preserve">. </w:t>
+        <w:t xml:space="preserve">ה. </w:t>
       </w:r>
       <w:r>
         <w:rPr>
@@ -1104,19 +740,7 @@
           <w:szCs w:val="28"/>
           <w:rtl/>
         </w:rPr>
-        <w:t>מפגשי הקורס</w:t>
-      </w:r>
-      <w:r>
-        <w:rPr>
-          <w:rFonts w:ascii="Arial" w:hAnsi="Arial" w:cs="Arial"/>
-          <w:b/>
-          <w:bCs/>
-          <w:color w:val="0000FF"/>
-          <w:sz w:val="28"/>
-          <w:szCs w:val="28"/>
-          <w:rtl/>
-        </w:rPr>
-        <w:t>:</w:t>
+        <w:t>מפגשי הקורס:</w:t>
       </w:r>
     </w:p>
     <w:p>
@@ -1164,15 +788,7 @@
           <w:rtl/>
           <w:lang w:eastAsia="en-US"/>
         </w:rPr>
-        <w:t xml:space="preserve">, </w:t>
-      </w:r>
-      <w:r>
-        <w:rPr>
-          <w:rFonts w:ascii="Arial" w:eastAsia="Times New Roman" w:hAnsi="Arial" w:cs="Arial"/>
-          <w:rtl/>
-          <w:lang w:eastAsia="en-US"/>
-        </w:rPr>
-        <w:t>ותוקלט בענן. ההרצאה תתחלק לשניים:</w:t>
+        <w:t>, ותוקלט בענן. ההרצאה תתחלק לשניים:</w:t>
       </w:r>
     </w:p>
     <w:p>
@@ -1254,18 +870,7 @@
           <w:szCs w:val="28"/>
           <w:rtl/>
         </w:rPr>
-        <w:t>ה</w:t>
-      </w:r>
-      <w:r>
-        <w:rPr>
-          <w:rFonts w:ascii="Arial" w:hAnsi="Arial" w:cs="Arial"/>
-          <w:b/>
-          <w:bCs/>
-          <w:sz w:val="28"/>
-          <w:szCs w:val="28"/>
-          <w:rtl/>
-        </w:rPr>
-        <w:t xml:space="preserve">. </w:t>
+        <w:t xml:space="preserve">ה. </w:t>
       </w:r>
       <w:r>
         <w:rPr>
@@ -1303,14 +908,7 @@
           <w:rFonts w:ascii="Arial" w:hAnsi="Arial" w:cs="Arial"/>
           <w:rtl/>
         </w:rPr>
-        <w:t>במהלך הקורס תבחרו מאמר מחקרי מהשנים האחרונות המתאר אלגוריתם חדש. תוכלו לבחור בין אלגוריתמים בתחומים שונים, כגון: תורת הגרפים, גיא</w:t>
-      </w:r>
-      <w:r>
-        <w:rPr>
-          <w:rFonts w:ascii="Arial" w:hAnsi="Arial" w:cs="Arial"/>
-          <w:rtl/>
-        </w:rPr>
-        <w:t>ומטריה חישובית, אופטימיזציה, קומבינטוריקה, כלכלה ותורת המשחקים. לאחר מכן תנתחו את המאמר לפי השלבים הבאים:</w:t>
+        <w:t>במהלך הקורס תבחרו מאמר מחקרי מהשנים האחרונות המתאר אלגוריתם חדש. תוכלו לבחור בין אלגוריתמים בתחומים שונים, כגון: תורת הגרפים, גיאומטריה חישובית, אופטימיזציה, קומבינטוריקה, כלכלה ותורת המשחקים. לאחר מכן תנתחו את המאמר לפי השלבים הבאים:</w:t>
       </w:r>
     </w:p>
     <w:p>
@@ -1399,14 +997,7 @@
           <w:rFonts w:ascii="Arial" w:hAnsi="Arial" w:cs="Arial"/>
           <w:rtl/>
         </w:rPr>
-        <w:t>מימ</w:t>
-      </w:r>
-      <w:r>
-        <w:rPr>
-          <w:rFonts w:ascii="Arial" w:hAnsi="Arial" w:cs="Arial"/>
-          <w:rtl/>
-        </w:rPr>
-        <w:t>וש האלגוריתם בשפת פייתון;</w:t>
+        <w:t>מימוש האלגוריתם בשפת פייתון;</w:t>
       </w:r>
     </w:p>
     <w:p>
@@ -1470,14 +1061,7 @@
           <w:rFonts w:ascii="Arial" w:hAnsi="Arial" w:cs="Arial"/>
           <w:rtl/>
         </w:rPr>
-        <w:t>השלב האחרון יאפשר לכם להיכנס לרשימת התורמים לספריה – דבר שתוכלו לצי</w:t>
-      </w:r>
-      <w:r>
-        <w:rPr>
-          <w:rFonts w:ascii="Arial" w:hAnsi="Arial" w:cs="Arial"/>
-          <w:rtl/>
-        </w:rPr>
-        <w:t>ין בקורות חיים.</w:t>
+        <w:t>השלב האחרון יאפשר לכם להיכנס לרשימת התורמים לספריה – דבר שתוכלו לציין בקורות חיים.</w:t>
       </w:r>
     </w:p>
     <w:p>
@@ -1510,18 +1094,7 @@
           <w:szCs w:val="28"/>
           <w:rtl/>
         </w:rPr>
-        <w:t>ו</w:t>
-      </w:r>
-      <w:r>
-        <w:rPr>
-          <w:rFonts w:ascii="Arial" w:hAnsi="Arial" w:cs="Arial"/>
-          <w:b/>
-          <w:bCs/>
-          <w:sz w:val="28"/>
-          <w:szCs w:val="28"/>
-          <w:rtl/>
-        </w:rPr>
-        <w:t xml:space="preserve">. </w:t>
+        <w:t xml:space="preserve">ו. </w:t>
       </w:r>
       <w:r>
         <w:rPr>
@@ -1598,18 +1171,7 @@
           <w:szCs w:val="28"/>
           <w:rtl/>
         </w:rPr>
-        <w:t>ה</w:t>
-      </w:r>
-      <w:r>
-        <w:rPr>
-          <w:rFonts w:ascii="Arial" w:hAnsi="Arial" w:cs="Arial"/>
-          <w:b/>
-          <w:bCs/>
-          <w:sz w:val="28"/>
-          <w:szCs w:val="28"/>
-          <w:rtl/>
-        </w:rPr>
-        <w:t xml:space="preserve">. </w:t>
+        <w:t xml:space="preserve">ה. </w:t>
       </w:r>
       <w:r>
         <w:rPr>
@@ -1648,15 +1210,7 @@
           <w:rtl/>
           <w:lang w:eastAsia="en-US"/>
         </w:rPr>
-        <w:t xml:space="preserve">הקורס </w:t>
-      </w:r>
-      <w:r>
-        <w:rPr>
-          <w:rFonts w:ascii="Arial" w:eastAsia="Times New Roman" w:hAnsi="Arial" w:cs="Arial"/>
-          <w:rtl/>
-          <w:lang w:eastAsia="en-US"/>
-        </w:rPr>
-        <w:t>משלב יתרונות של שני סוגי קורסים קיימים:</w:t>
+        <w:t>הקורס משלב יתרונות של שני סוגי קורסים קיימים:</w:t>
       </w:r>
     </w:p>
     <w:p>
@@ -1687,23 +1241,7 @@
           <w:rtl/>
           <w:lang w:eastAsia="en-US"/>
         </w:rPr>
-        <w:t xml:space="preserve"> - שבו אתם קוראים מאמרים ומכינים מצגת להצגת המאמרים בשיעור. בקורס זה אתם לא רק קוראים אלא גם מתכנתים.  יש הבדל משמעותי מאד בין קריאת מאמר לצורך הכנת מצגת, לבין קריאת מאמר לצורך תיכנות.  תיכנות מאמר דורש הב</w:t>
-      </w:r>
-      <w:r>
-        <w:rPr>
-          <w:rFonts w:ascii="Arial" w:eastAsia="Times New Roman" w:hAnsi="Arial" w:cs="Arial"/>
-          <w:rtl/>
-          <w:lang w:eastAsia="en-US"/>
-        </w:rPr>
-        <w:t>נה מעמיקה הרבה יותר בפרטי המימוש של האלגוריתם. חייבים להבין את האלגוריתם במדוייק – לא מספיק "לספר" אותו במילים כלליות וב"נפנופי ידיים". במקרים רבים תוך-כדי תיכנות המאמר מגלים שגיאות ופערים (נושאים לא מוסברים) באלגוריתם. תיכנות האלגוריתם גם דורש מחשבה על סו</w:t>
-      </w:r>
-      <w:r>
-        <w:rPr>
-          <w:rFonts w:ascii="Arial" w:eastAsia="Times New Roman" w:hAnsi="Arial" w:cs="Arial"/>
-          <w:rtl/>
-          <w:lang w:eastAsia="en-US"/>
-        </w:rPr>
-        <w:t>גי הנתונים ומבני-הנתונים הדרושים, ועל שיקולי יעילות במימוש.</w:t>
+        <w:t xml:space="preserve"> - שבו אתם קוראים מאמרים ומכינים מצגת להצגת המאמרים בשיעור. בקורס זה אתם לא רק קוראים אלא גם מתכנתים.  יש הבדל משמעותי מאד בין קריאת מאמר לצורך הכנת מצגת, לבין קריאת מאמר לצורך תיכנות.  תיכנות מאמר דורש הבנה מעמיקה הרבה יותר בפרטי המימוש של האלגוריתם. חייבים להבין את האלגוריתם במדוייק – לא מספיק "לספר" אותו במילים כלליות וב"נפנופי ידיים". במקרים רבים תוך-כדי תיכנות המאמר מגלים שגיאות ופערים (נושאים לא מוסברים) באלגוריתם. תיכנות האלגוריתם גם דורש מחשבה על סוגי הנתונים ומבני-הנתונים הדרושים, ועל שיקולי יעילות במימוש.</w:t>
       </w:r>
     </w:p>
     <w:p>
@@ -1768,29 +1306,7 @@
           <w:szCs w:val="28"/>
           <w:rtl/>
         </w:rPr>
-        <w:t>ו</w:t>
-      </w:r>
-      <w:r>
-        <w:rPr>
-          <w:rFonts w:ascii="Arial" w:hAnsi="Arial" w:cs="Arial"/>
-          <w:b/>
-          <w:bCs/>
-          <w:sz w:val="28"/>
-          <w:szCs w:val="28"/>
-          <w:rtl/>
-        </w:rPr>
-        <w:t>.</w:t>
-      </w:r>
-      <w:r>
-        <w:rPr>
-          <w:rFonts w:ascii="Arial" w:hAnsi="Arial" w:cs="Arial"/>
-          <w:b/>
-          <w:bCs/>
-          <w:sz w:val="28"/>
-          <w:szCs w:val="28"/>
-          <w:rtl/>
-        </w:rPr>
-        <w:t xml:space="preserve"> </w:t>
+        <w:t xml:space="preserve">ו. </w:t>
       </w:r>
       <w:r>
         <w:rPr>
@@ -1802,19 +1318,7 @@
           <w:szCs w:val="28"/>
           <w:rtl/>
         </w:rPr>
-        <w:t>נושאי הלימוד</w:t>
-      </w:r>
-      <w:r>
-        <w:rPr>
-          <w:rFonts w:ascii="Arial" w:hAnsi="Arial" w:cs="Arial"/>
-          <w:b/>
-          <w:bCs/>
-          <w:color w:val="0000FF"/>
-          <w:sz w:val="28"/>
-          <w:szCs w:val="28"/>
-          <w:rtl/>
-        </w:rPr>
-        <w:t>:</w:t>
+        <w:t>נושאי הלימוד:</w:t>
       </w:r>
     </w:p>
     <w:p>
@@ -1880,14 +1384,7 @@
           <w:rFonts w:ascii="Arial" w:hAnsi="Arial" w:cs="Arial"/>
           <w:rtl/>
         </w:rPr>
-        <w:t>שיעורים מעשיים - נושאים מתקדמים בשפת פייתון, במיוחד נושאים הרלבנטיים לתיכנות</w:t>
-      </w:r>
-      <w:r>
-        <w:rPr>
-          <w:rFonts w:ascii="Arial" w:hAnsi="Arial" w:cs="Arial"/>
-          <w:rtl/>
-        </w:rPr>
-        <w:t xml:space="preserve"> אלגוריתמים והצגתם. אתם תשתמשו בנושאים הנלמדים כדי לתכנת את האלגוריתמים במאמרים שקראתם, ותציגו את התקדמותכם בשיעור.</w:t>
+        <w:t>שיעורים מעשיים - נושאים מתקדמים בשפת פייתון, במיוחד נושאים הרלבנטיים לתיכנות אלגוריתמים והצגתם. אתם תשתמשו בנושאים הנלמדים כדי לתכנת את האלגוריתמים במאמרים שקראתם, ותציגו את התקדמותכם בשיעור.</w:t>
       </w:r>
     </w:p>
     <w:p>
@@ -1994,7 +1491,7 @@
               <w:suppressAutoHyphens w:val="0"/>
               <w:bidi/>
               <w:rPr>
-                <w:rFonts w:ascii="Arial" w:eastAsia="Times New Roman" w:hAnsi="Arial" w:cs="Arial" w:hint="cs"/>
+                <w:rFonts w:ascii="Arial" w:eastAsia="Times New Roman" w:hAnsi="Arial" w:cs="Arial"/>
                 <w:b/>
                 <w:bCs/>
                 <w:rtl/>
@@ -2148,7 +1645,7 @@
               <w:suppressAutoHyphens w:val="0"/>
               <w:bidi/>
               <w:rPr>
-                <w:rFonts w:ascii="Arial" w:hAnsi="Arial" w:cs="Arial" w:hint="cs"/>
+                <w:rFonts w:ascii="Arial" w:hAnsi="Arial" w:cs="Arial"/>
                 <w:color w:val="00B050"/>
                 <w:rtl/>
               </w:rPr>
@@ -2498,15 +1995,7 @@
                 <w:color w:val="00B050"/>
                 <w:rtl/>
               </w:rPr>
-              <w:t>פונקציות</w:t>
-            </w:r>
-            <w:r>
-              <w:rPr>
-                <w:rFonts w:ascii="Arial" w:hAnsi="Arial" w:cs="Arial" w:hint="cs"/>
-                <w:color w:val="00B050"/>
-                <w:rtl/>
-              </w:rPr>
-              <w:t>.</w:t>
+              <w:t>פונקציות.</w:t>
             </w:r>
           </w:p>
         </w:tc>
@@ -2869,7 +2358,7 @@
               <w:suppressAutoHyphens w:val="0"/>
               <w:bidi/>
               <w:rPr>
-                <w:rFonts w:ascii="Arial" w:hAnsi="Arial" w:cs="Arial" w:hint="cs"/>
+                <w:rFonts w:ascii="Arial" w:hAnsi="Arial" w:cs="Arial"/>
                 <w:color w:val="00B050"/>
               </w:rPr>
             </w:pPr>
@@ -3342,7 +2831,7 @@
               <w:suppressAutoHyphens w:val="0"/>
               <w:bidi/>
               <w:rPr>
-                <w:rFonts w:ascii="Arial" w:hAnsi="Arial" w:cs="Arial" w:hint="cs"/>
+                <w:rFonts w:ascii="Arial" w:hAnsi="Arial" w:cs="Arial"/>
                 <w:color w:val="00B050"/>
                 <w:rtl/>
               </w:rPr>
@@ -3450,7 +2939,7 @@
               <w:suppressAutoHyphens w:val="0"/>
               <w:bidi/>
               <w:rPr>
-                <w:rFonts w:ascii="Arial" w:hAnsi="Arial" w:cs="Arial" w:hint="cs"/>
+                <w:rFonts w:ascii="Arial" w:hAnsi="Arial" w:cs="Arial"/>
                 <w:color w:val="00B050"/>
                 <w:rtl/>
               </w:rPr>
@@ -3559,15 +3048,7 @@
                 <w:color w:val="0070C0"/>
                 <w:rtl/>
               </w:rPr>
-              <w:t>כותרות ובדיקות-יחידה</w:t>
-            </w:r>
-            <w:r>
-              <w:rPr>
-                <w:rFonts w:ascii="Arial" w:hAnsi="Arial" w:cs="Arial" w:hint="cs"/>
-                <w:color w:val="0070C0"/>
-                <w:rtl/>
-              </w:rPr>
-              <w:t>.</w:t>
+              <w:t>כותרות ובדיקות-יחידה.</w:t>
             </w:r>
           </w:p>
         </w:tc>
@@ -3747,7 +3228,7 @@
               <w:suppressAutoHyphens w:val="0"/>
               <w:bidi/>
               <w:rPr>
-                <w:rFonts w:ascii="Arial" w:hAnsi="Arial" w:cs="Arial" w:hint="cs"/>
+                <w:rFonts w:ascii="Arial" w:hAnsi="Arial" w:cs="Arial"/>
                 <w:b/>
                 <w:bCs/>
                 <w:color w:val="00B050"/>
@@ -4143,15 +3624,7 @@
                 <w:color w:val="0070C0"/>
                 <w:rtl/>
               </w:rPr>
-              <w:t>מימוש האלגוריתם</w:t>
-            </w:r>
-            <w:r>
-              <w:rPr>
-                <w:rFonts w:ascii="Arial" w:hAnsi="Arial" w:cs="Arial" w:hint="cs"/>
-                <w:color w:val="0070C0"/>
-                <w:rtl/>
-              </w:rPr>
-              <w:t>.</w:t>
+              <w:t>מימוש האלגוריתם.</w:t>
             </w:r>
           </w:p>
         </w:tc>
@@ -4290,15 +3763,7 @@
                 <w:color w:val="00B050"/>
                 <w:rtl/>
               </w:rPr>
-              <w:t xml:space="preserve"> מסדי-נתונים</w:t>
-            </w:r>
-            <w:r>
-              <w:rPr>
-                <w:rFonts w:ascii="Arial" w:hAnsi="Arial" w:cs="Arial" w:hint="cs"/>
-                <w:color w:val="00B050"/>
-                <w:rtl/>
-              </w:rPr>
-              <w:t>.</w:t>
+              <w:t xml:space="preserve"> מסדי-נתונים.</w:t>
             </w:r>
           </w:p>
         </w:tc>
@@ -4519,23 +3984,7 @@
                 <w:color w:val="0070C0"/>
                 <w:rtl/>
               </w:rPr>
-              <w:t xml:space="preserve">: שיפור </w:t>
-            </w:r>
-            <w:r>
-              <w:rPr>
-                <w:rFonts w:ascii="Arial" w:hAnsi="Arial" w:cs="Arial" w:hint="cs"/>
-                <w:color w:val="0070C0"/>
-                <w:rtl/>
-              </w:rPr>
-              <w:t xml:space="preserve">ביצועי </w:t>
-            </w:r>
-            <w:r>
-              <w:rPr>
-                <w:rFonts w:ascii="Arial" w:hAnsi="Arial" w:cs="Arial" w:hint="cs"/>
-                <w:color w:val="0070C0"/>
-                <w:rtl/>
-              </w:rPr>
-              <w:t>האלגוריתם (?).</w:t>
+              <w:t>: שיפור ביצועי האלגוריתם (?).</w:t>
             </w:r>
           </w:p>
           <w:p>
@@ -4564,23 +4013,7 @@
                 <w:color w:val="0070C0"/>
                 <w:rtl/>
               </w:rPr>
-              <w:t>ניסוי לבדיקת ביצועי</w:t>
-            </w:r>
-            <w:r>
-              <w:rPr>
-                <w:rFonts w:ascii="Arial" w:hAnsi="Arial" w:cs="Arial" w:hint="cs"/>
-                <w:color w:val="0070C0"/>
-                <w:rtl/>
-              </w:rPr>
-              <w:t>ם</w:t>
-            </w:r>
-            <w:r>
-              <w:rPr>
-                <w:rFonts w:ascii="Arial" w:hAnsi="Arial" w:cs="Arial" w:hint="cs"/>
-                <w:color w:val="0070C0"/>
-                <w:rtl/>
-              </w:rPr>
-              <w:t xml:space="preserve"> (?).</w:t>
+              <w:t>ניסוי לבדיקת ביצועים (?).</w:t>
             </w:r>
           </w:p>
         </w:tc>
@@ -4669,15 +4102,7 @@
                 <w:color w:val="0070C0"/>
                 <w:rtl/>
               </w:rPr>
-              <w:t>שיפור ביצועי</w:t>
-            </w:r>
-            <w:r>
-              <w:rPr>
-                <w:rFonts w:ascii="Arial" w:hAnsi="Arial" w:cs="Arial" w:hint="cs"/>
-                <w:color w:val="0070C0"/>
-                <w:rtl/>
-              </w:rPr>
-              <w:t xml:space="preserve"> האלגוריתם.</w:t>
+              <w:t>שיפור ביצועי האלגוריתם.</w:t>
             </w:r>
           </w:p>
         </w:tc>
@@ -4923,15 +4348,7 @@
                 <w:color w:val="0070C0"/>
                 <w:rtl/>
               </w:rPr>
-              <w:t xml:space="preserve">: </w:t>
-            </w:r>
-            <w:r>
-              <w:rPr>
-                <w:rFonts w:ascii="Arial" w:hAnsi="Arial" w:cs="Arial" w:hint="cs"/>
-                <w:color w:val="0070C0"/>
-                <w:rtl/>
-              </w:rPr>
-              <w:t>בניית אתר להצגת האלגוריתם (?).</w:t>
+              <w:t>: בניית אתר להצגת האלגוריתם (?).</w:t>
             </w:r>
           </w:p>
           <w:p>
@@ -5021,15 +4438,7 @@
                 <w:color w:val="0070C0"/>
                 <w:rtl/>
               </w:rPr>
-              <w:t xml:space="preserve">אתר להדגמת </w:t>
-            </w:r>
-            <w:r>
-              <w:rPr>
-                <w:rFonts w:ascii="Arial" w:hAnsi="Arial" w:cs="Arial" w:hint="cs"/>
-                <w:color w:val="0070C0"/>
-                <w:rtl/>
-              </w:rPr>
-              <w:t>האלגוריתם.</w:t>
+              <w:t>אתר להדגמת האלגוריתם.</w:t>
             </w:r>
           </w:p>
         </w:tc>
@@ -5147,15 +4556,7 @@
                 <w:color w:val="0070C0"/>
                 <w:rtl/>
               </w:rPr>
-              <w:t xml:space="preserve">: </w:t>
-            </w:r>
-            <w:r>
-              <w:rPr>
-                <w:rFonts w:ascii="Arial" w:hAnsi="Arial" w:cs="Arial" w:hint="cs"/>
-                <w:color w:val="0070C0"/>
-                <w:rtl/>
-              </w:rPr>
-              <w:t>פירסום האלגוריתם שלכם כחבילה (?).</w:t>
+              <w:t>: פירסום האלגוריתם שלכם כחבילה (?).</w:t>
             </w:r>
           </w:p>
         </w:tc>
@@ -5239,6 +4640,13 @@
               </w:rPr>
               <w:t>להתראות ותודה על ההשתתפות</w:t>
             </w:r>
+            <w:r>
+              <w:rPr>
+                <w:rFonts w:ascii="Arial" w:hAnsi="Arial" w:cs="Arial" w:hint="cs"/>
+                <w:rtl/>
+              </w:rPr>
+              <w:t>!</w:t>
+            </w:r>
           </w:p>
         </w:tc>
         <w:tc>
@@ -5306,18 +4714,7 @@
           <w:szCs w:val="28"/>
           <w:rtl/>
         </w:rPr>
-        <w:t>ו</w:t>
-      </w:r>
-      <w:r>
-        <w:rPr>
-          <w:rFonts w:ascii="Arial" w:hAnsi="Arial" w:cs="Arial"/>
-          <w:b/>
-          <w:bCs/>
-          <w:sz w:val="28"/>
-          <w:szCs w:val="28"/>
-          <w:rtl/>
-        </w:rPr>
-        <w:t xml:space="preserve">. </w:t>
+        <w:t xml:space="preserve">ו. </w:t>
       </w:r>
       <w:r>
         <w:rPr>
@@ -5329,31 +4726,7 @@
           <w:szCs w:val="28"/>
           <w:rtl/>
         </w:rPr>
-        <w:t>ספרי לימוד עיקריים</w:t>
-      </w:r>
-      <w:r>
-        <w:rPr>
-          <w:rFonts w:ascii="Arial" w:hAnsi="Arial" w:cs="Arial"/>
-          <w:b/>
-          <w:bCs/>
-          <w:color w:val="0000FF"/>
-          <w:sz w:val="28"/>
-          <w:szCs w:val="28"/>
-          <w:rtl/>
-        </w:rPr>
-        <w:t xml:space="preserve">, </w:t>
-      </w:r>
-      <w:r>
-        <w:rPr>
-          <w:rFonts w:ascii="Arial" w:hAnsi="Arial" w:cs="Arial"/>
-          <w:b/>
-          <w:bCs/>
-          <w:color w:val="0000FF"/>
-          <w:sz w:val="28"/>
-          <w:szCs w:val="28"/>
-          <w:rtl/>
-        </w:rPr>
-        <w:t>לעיון והרחבה</w:t>
+        <w:t>ספרי לימוד עיקריים, לעיון והרחבה</w:t>
       </w:r>
       <w:r>
         <w:rPr>
@@ -5388,14 +4761,7 @@
           <w:rFonts w:ascii="Arial" w:hAnsi="Arial" w:cs="Arial"/>
           <w:rtl/>
         </w:rPr>
-        <w:t xml:space="preserve">כל חומר </w:t>
-      </w:r>
-      <w:r>
-        <w:rPr>
-          <w:rFonts w:ascii="Arial" w:hAnsi="Arial" w:cs="Arial"/>
-          <w:rtl/>
-        </w:rPr>
-        <w:t xml:space="preserve">הלימוד הדרוש לקורס נמצא באתר הקורס בגיטהאב. רוב הלימוד יתבצע ע"פ רשימת מאמרים שתתעדכן מדי שנה בהתאם לחידושים בחזית המחקר. </w:t>
+        <w:t xml:space="preserve">כל חומר הלימוד הדרוש לקורס נמצא באתר הקורס בגיטהאב. רוב הלימוד יתבצע ע"פ רשימת מאמרים שתתעדכן מדי שנה בהתאם לחידושים בחזית המחקר. </w:t>
       </w:r>
     </w:p>
     <w:p>
@@ -5512,17 +4878,7 @@
           <w:bCs/>
           <w:u w:val="none"/>
         </w:rPr>
-        <w:t>Hands-On Data Structures and Algorithms with Python: Write com</w:t>
-      </w:r>
-      <w:r>
-        <w:rPr>
-          <w:rStyle w:val="Hyperlink"/>
-          <w:rFonts w:ascii="Arial" w:hAnsi="Arial" w:cs="Arial"/>
-          <w:b/>
-          <w:bCs/>
-          <w:u w:val="none"/>
-        </w:rPr>
-        <w:t>plex and powerful code using the latest features of Python 3.7</w:t>
+        <w:t>Hands-On Data Structures and Algorithms with Python: Write complex and powerful code using the latest features of Python 3.7</w:t>
       </w:r>
       <w:r>
         <w:rPr>
@@ -5551,17 +4907,7 @@
             <w:szCs w:val="20"/>
             <w:u w:val="none"/>
           </w:rPr>
-          <w:t>https://www.amazon.com/Hands-Data-Structures-Algorithms-Python-e</w:t>
-        </w:r>
-        <w:r>
-          <w:rPr>
-            <w:rStyle w:val="Hyperlink"/>
-            <w:rFonts w:ascii="Arial" w:hAnsi="Arial" w:cs="Arial"/>
-            <w:sz w:val="20"/>
-            <w:szCs w:val="20"/>
-            <w:u w:val="none"/>
-          </w:rPr>
-          <w:t>book/dp/B07JG952MD/</w:t>
+          <w:t>https://www.amazon.com/Hands-Data-Structures-Algorithms-Python-ebook/dp/B07JG952MD/</w:t>
         </w:r>
       </w:hyperlink>
       <w:r>
@@ -5620,16 +4966,7 @@
           <w:bCs/>
           <w:rtl/>
         </w:rPr>
-        <w:t>עוד מקורות להרחבה</w:t>
-      </w:r>
-      <w:r>
-        <w:rPr>
-          <w:rFonts w:ascii="Arial" w:hAnsi="Arial" w:cs="Arial"/>
-          <w:b/>
-          <w:bCs/>
-          <w:rtl/>
-        </w:rPr>
-        <w:t xml:space="preserve">: </w:t>
+        <w:t xml:space="preserve">עוד מקורות להרחבה: </w:t>
       </w:r>
       <w:r>
         <w:rPr>
@@ -5789,14 +5126,7 @@
           <w:rtl/>
         </w:rPr>
         <w:br/>
-        <w:t xml:space="preserve">חוברת הדרכה בפייתון, מאת </w:t>
-      </w:r>
-      <w:r>
-        <w:rPr>
-          <w:rFonts w:ascii="Arial" w:hAnsi="Arial" w:cs="Arial"/>
-          <w:rtl/>
-        </w:rPr>
-        <w:t xml:space="preserve">אלעד חורב – </w:t>
+        <w:t xml:space="preserve">חוברת הדרכה בפייתון, מאת אלעד חורב – </w:t>
       </w:r>
     </w:p>
     <w:p>

</xml_diff>